<commit_message>
Added "Pain Squad", small adjustments
</commit_message>
<xml_diff>
--- a/Army Lists/Chaos Space Marines/Argel Tal's Daemons.docx
+++ b/Army Lists/Chaos Space Marines/Argel Tal's Daemons.docx
@@ -89,7 +89,23 @@
                 <w:sz w:val="24"/>
                 <w:lang w:val="en-US"/>
               </w:rPr>
-              <w:t>Korne Assault</w:t>
+              <w:t>K</w:t>
+            </w:r>
+            <w:r>
+              <w:rPr>
+                <w:sz w:val="24"/>
+                <w:lang w:val="en-US"/>
+              </w:rPr>
+              <w:t>h</w:t>
+            </w:r>
+            <w:bookmarkStart w:id="0" w:name="_GoBack"/>
+            <w:bookmarkEnd w:id="0"/>
+            <w:r>
+              <w:rPr>
+                <w:sz w:val="24"/>
+                <w:lang w:val="en-US"/>
+              </w:rPr>
+              <w:t>orne Assault</w:t>
             </w:r>
           </w:p>
         </w:tc>
@@ -782,7 +798,6 @@
               </w:rPr>
               <w:t xml:space="preserve"> attacks for all </w:t>
             </w:r>
-            <w:bookmarkStart w:id="0" w:name="_GoBack"/>
             <w:r>
               <w:rPr>
                 <w:i/>
@@ -790,7 +805,6 @@
               </w:rPr>
               <w:t>Gal Vorbak</w:t>
             </w:r>
-            <w:bookmarkEnd w:id="0"/>
             <w:r>
               <w:rPr>
                 <w:lang w:val="en-US"/>

</xml_diff>